<commit_message>
added additional resources to notes file
</commit_message>
<xml_diff>
--- a/Project 3_Notes.docx
+++ b/Project 3_Notes.docx
@@ -1566,28 +1566,7 @@
             <w:rStyle w:val="Hyperlink"/>
             <w:rFonts w:asciiTheme="majorHAnsi" w:hAnsiTheme="majorHAnsi" w:cstheme="majorHAnsi"/>
           </w:rPr>
-          <w:t>https://nces.e</w:t>
-        </w:r>
-        <w:r>
-          <w:rPr>
-            <w:rStyle w:val="Hyperlink"/>
-            <w:rFonts w:asciiTheme="majorHAnsi" w:hAnsiTheme="majorHAnsi" w:cstheme="majorHAnsi"/>
-          </w:rPr>
-          <w:t>d</w:t>
-        </w:r>
-        <w:r>
-          <w:rPr>
-            <w:rStyle w:val="Hyperlink"/>
-            <w:rFonts w:asciiTheme="majorHAnsi" w:hAnsiTheme="majorHAnsi" w:cstheme="majorHAnsi"/>
-          </w:rPr>
-          <w:t>.</w:t>
-        </w:r>
-        <w:r>
-          <w:rPr>
-            <w:rStyle w:val="Hyperlink"/>
-            <w:rFonts w:asciiTheme="majorHAnsi" w:hAnsiTheme="majorHAnsi" w:cstheme="majorHAnsi"/>
-          </w:rPr>
-          <w:t>gov/</w:t>
+          <w:t>https://nces.ed.gov/</w:t>
         </w:r>
       </w:hyperlink>
     </w:p>
@@ -1768,12 +1747,59 @@
           <w:rFonts w:asciiTheme="majorHAnsi" w:hAnsiTheme="majorHAnsi" w:cstheme="majorHAnsi"/>
         </w:rPr>
       </w:pPr>
-      <w:r>
-        <w:rPr>
-          <w:rFonts w:asciiTheme="majorHAnsi" w:hAnsiTheme="majorHAnsi" w:cstheme="majorHAnsi"/>
-        </w:rPr>
-        <w:t>https://www.philasd.org/performance/programsservices/open-data/</w:t>
-      </w:r>
+      <w:hyperlink r:id="rId10" w:history="1">
+        <w:r>
+          <w:rPr>
+            <w:rStyle w:val="Hyperlink"/>
+            <w:rFonts w:asciiTheme="majorHAnsi" w:hAnsiTheme="majorHAnsi" w:cstheme="majorHAnsi"/>
+          </w:rPr>
+          <w:t>https://www.philasd.org/performance/programsservices/open-data/</w:t>
+        </w:r>
+      </w:hyperlink>
+    </w:p>
+    <w:p>
+      <w:pPr>
+        <w:pStyle w:val="ListParagraph"/>
+        <w:numPr>
+          <w:ilvl w:val="0"/>
+          <w:numId w:val="2"/>
+        </w:numPr>
+        <w:rPr>
+          <w:rFonts w:asciiTheme="majorHAnsi" w:hAnsiTheme="majorHAnsi" w:cstheme="majorHAnsi"/>
+        </w:rPr>
+      </w:pPr>
+      <w:r>
+        <w:rPr>
+          <w:rFonts w:asciiTheme="majorHAnsi" w:hAnsiTheme="majorHAnsi" w:cstheme="majorHAnsi"/>
+        </w:rPr>
+        <w:t>PA Dept of Community and Economic Development</w:t>
+      </w:r>
+    </w:p>
+    <w:p>
+      <w:pPr>
+        <w:pStyle w:val="ListParagraph"/>
+        <w:numPr>
+          <w:ilvl w:val="1"/>
+          <w:numId w:val="2"/>
+        </w:numPr>
+        <w:rPr>
+          <w:rFonts w:asciiTheme="majorHAnsi" w:hAnsiTheme="majorHAnsi" w:cstheme="majorHAnsi"/>
+        </w:rPr>
+      </w:pPr>
+      <w:r>
+        <w:rPr>
+          <w:rFonts w:asciiTheme="majorHAnsi" w:hAnsiTheme="majorHAnsi" w:cstheme="majorHAnsi"/>
+        </w:rPr>
+        <w:t>https://munstats.pa.gov/Reports/ReportInformation2.aspx?report=CountyTaxSummary_Dyn_Excel</w:t>
+      </w:r>
+    </w:p>
+    <w:p>
+      <w:pPr>
+        <w:ind w:left="1080"/>
+        <w:rPr>
+          <w:rFonts w:asciiTheme="majorHAnsi" w:hAnsiTheme="majorHAnsi" w:cstheme="majorHAnsi"/>
+        </w:rPr>
+      </w:pPr>
     </w:p>
     <w:p>
       <w:pPr>
@@ -1838,7 +1864,7 @@
           <w:rFonts w:asciiTheme="majorHAnsi" w:hAnsiTheme="majorHAnsi" w:cstheme="majorHAnsi"/>
         </w:rPr>
       </w:pPr>
-      <w:hyperlink r:id="rId10" w:history="1">
+      <w:hyperlink r:id="rId11" w:history="1">
         <w:r>
           <w:rPr>
             <w:rStyle w:val="Hyperlink"/>
@@ -1877,49 +1903,15 @@
           <w:rFonts w:asciiTheme="majorHAnsi" w:hAnsiTheme="majorHAnsi" w:cstheme="majorHAnsi"/>
         </w:rPr>
       </w:pPr>
-      <w:r>
-        <w:rPr>
-          <w:rFonts w:asciiTheme="majorHAnsi" w:hAnsiTheme="majorHAnsi" w:cstheme="majorHAnsi"/>
-        </w:rPr>
-        <w:fldChar w:fldCharType="begin"/>
-      </w:r>
-      <w:r>
-        <w:rPr>
-          <w:rFonts w:asciiTheme="majorHAnsi" w:hAnsiTheme="majorHAnsi" w:cstheme="majorHAnsi"/>
-        </w:rPr>
-        <w:instrText>HYPERLINK "</w:instrText>
-      </w:r>
-      <w:r>
-        <w:rPr>
-          <w:rFonts w:asciiTheme="majorHAnsi" w:hAnsiTheme="majorHAnsi" w:cstheme="majorHAnsi"/>
-        </w:rPr>
-        <w:instrText>https://underscorejs.org/</w:instrText>
-      </w:r>
-      <w:r>
-        <w:rPr>
-          <w:rFonts w:asciiTheme="majorHAnsi" w:hAnsiTheme="majorHAnsi" w:cstheme="majorHAnsi"/>
-        </w:rPr>
-        <w:instrText>"</w:instrText>
-      </w:r>
-      <w:r>
-        <w:rPr>
-          <w:rFonts w:asciiTheme="majorHAnsi" w:hAnsiTheme="majorHAnsi" w:cstheme="majorHAnsi"/>
-        </w:rPr>
-        <w:fldChar w:fldCharType="separate"/>
-      </w:r>
-      <w:r>
-        <w:rPr>
-          <w:rStyle w:val="Hyperlink"/>
-          <w:rFonts w:asciiTheme="majorHAnsi" w:hAnsiTheme="majorHAnsi" w:cstheme="majorHAnsi"/>
-        </w:rPr>
-        <w:t>https://underscorejs.org/</w:t>
-      </w:r>
-      <w:r>
-        <w:rPr>
-          <w:rFonts w:asciiTheme="majorHAnsi" w:hAnsiTheme="majorHAnsi" w:cstheme="majorHAnsi"/>
-        </w:rPr>
-        <w:fldChar w:fldCharType="end"/>
-      </w:r>
+      <w:hyperlink r:id="rId12" w:history="1">
+        <w:r>
+          <w:rPr>
+            <w:rStyle w:val="Hyperlink"/>
+            <w:rFonts w:asciiTheme="majorHAnsi" w:hAnsiTheme="majorHAnsi" w:cstheme="majorHAnsi"/>
+          </w:rPr>
+          <w:t>https://underscorejs.org/</w:t>
+        </w:r>
+      </w:hyperlink>
       <w:r>
         <w:rPr>
           <w:rFonts w:asciiTheme="majorHAnsi" w:hAnsiTheme="majorHAnsi" w:cstheme="majorHAnsi"/>
@@ -1946,7 +1938,7 @@
           <w:rFonts w:asciiTheme="majorHAnsi" w:hAnsiTheme="majorHAnsi" w:cstheme="majorHAnsi"/>
         </w:rPr>
       </w:pPr>
-      <w:hyperlink r:id="rId11" w:history="1">
+      <w:hyperlink r:id="rId13" w:history="1">
         <w:r>
           <w:rPr>
             <w:rStyle w:val="Hyperlink"/>
@@ -1973,7 +1965,7 @@
           <w:rFonts w:asciiTheme="majorHAnsi" w:hAnsiTheme="majorHAnsi" w:cstheme="majorHAnsi"/>
         </w:rPr>
       </w:pPr>
-      <w:hyperlink r:id="rId12" w:history="1">
+      <w:hyperlink r:id="rId14" w:history="1">
         <w:r>
           <w:rPr>
             <w:rStyle w:val="Hyperlink"/>
@@ -2000,7 +1992,7 @@
           <w:rFonts w:asciiTheme="majorHAnsi" w:hAnsiTheme="majorHAnsi" w:cstheme="majorHAnsi"/>
         </w:rPr>
       </w:pPr>
-      <w:hyperlink r:id="rId13" w:history="1">
+      <w:hyperlink r:id="rId15" w:history="1">
         <w:r>
           <w:rPr>
             <w:rStyle w:val="Hyperlink"/>
@@ -2053,7 +2045,7 @@
           <w:rFonts w:asciiTheme="majorHAnsi" w:hAnsiTheme="majorHAnsi" w:cstheme="majorHAnsi"/>
         </w:rPr>
       </w:pPr>
-      <w:hyperlink r:id="rId14" w:history="1">
+      <w:hyperlink r:id="rId16" w:history="1">
         <w:r>
           <w:rPr>
             <w:rStyle w:val="Hyperlink"/>
@@ -2092,7 +2084,7 @@
           <w:rFonts w:asciiTheme="majorHAnsi" w:hAnsiTheme="majorHAnsi" w:cstheme="majorHAnsi"/>
         </w:rPr>
       </w:pPr>
-      <w:hyperlink r:id="rId15" w:history="1">
+      <w:hyperlink r:id="rId17" w:history="1">
         <w:r>
           <w:rPr>
             <w:rStyle w:val="Hyperlink"/>

</xml_diff>